<commit_message>
Cambios en diagramas 3ra entrega
No estan completos
</commit_message>
<xml_diff>
--- a/CAMPO Documento/ULTIMO TRABAJO DIPLOMA - ZOEL VILLAR (1).docx
+++ b/CAMPO Documento/ULTIMO TRABAJO DIPLOMA - ZOEL VILLAR (1).docx
@@ -95,27 +95,7 @@
                                     <w:sz w:val="32"/>
                                     <w:szCs w:val="32"/>
                                   </w:rPr>
-                                  <w:t xml:space="preserve"> </w:t>
-                                </w:r>
-                                <w:proofErr w:type="spellStart"/>
-                                <w:r>
-                                  <w:rPr>
-                                    <w:rFonts w:ascii="Footlight MT Light" w:hAnsi="Footlight MT Light"/>
-                                    <w:color w:val="FFFFFF" w:themeColor="background1"/>
-                                    <w:sz w:val="32"/>
-                                    <w:szCs w:val="32"/>
-                                  </w:rPr>
-                                  <w:t>Zoel</w:t>
-                                </w:r>
-                                <w:proofErr w:type="spellEnd"/>
-                                <w:r>
-                                  <w:rPr>
-                                    <w:rFonts w:ascii="Footlight MT Light" w:hAnsi="Footlight MT Light"/>
-                                    <w:color w:val="FFFFFF" w:themeColor="background1"/>
-                                    <w:sz w:val="32"/>
-                                    <w:szCs w:val="32"/>
-                                  </w:rPr>
-                                  <w:t xml:space="preserve"> Villar</w:t>
+                                  <w:t xml:space="preserve"> Zoel Villar</w:t>
                                 </w:r>
                               </w:p>
                               <w:p>
@@ -307,27 +287,7 @@
                               <w:sz w:val="32"/>
                               <w:szCs w:val="32"/>
                             </w:rPr>
-                            <w:t xml:space="preserve"> </w:t>
-                          </w:r>
-                          <w:proofErr w:type="spellStart"/>
-                          <w:r>
-                            <w:rPr>
-                              <w:rFonts w:ascii="Footlight MT Light" w:hAnsi="Footlight MT Light"/>
-                              <w:color w:val="FFFFFF" w:themeColor="background1"/>
-                              <w:sz w:val="32"/>
-                              <w:szCs w:val="32"/>
-                            </w:rPr>
-                            <w:t>Zoel</w:t>
-                          </w:r>
-                          <w:proofErr w:type="spellEnd"/>
-                          <w:r>
-                            <w:rPr>
-                              <w:rFonts w:ascii="Footlight MT Light" w:hAnsi="Footlight MT Light"/>
-                              <w:color w:val="FFFFFF" w:themeColor="background1"/>
-                              <w:sz w:val="32"/>
-                              <w:szCs w:val="32"/>
-                            </w:rPr>
-                            <w:t xml:space="preserve"> Villar</w:t>
+                            <w:t xml:space="preserve"> Zoel Villar</w:t>
                           </w:r>
                         </w:p>
                         <w:p>
@@ -1340,7 +1300,6 @@
                                     <w:szCs w:val="56"/>
                                   </w:rPr>
                                 </w:pPr>
-                                <w:proofErr w:type="spellStart"/>
                                 <w:r>
                                   <w:rPr>
                                     <w:rFonts w:ascii="Verdana" w:hAnsi="Verdana"/>
@@ -1348,37 +1307,7 @@
                                     <w:sz w:val="56"/>
                                     <w:szCs w:val="56"/>
                                   </w:rPr>
-                                  <w:t>Zoel</w:t>
-                                </w:r>
-                                <w:proofErr w:type="spellEnd"/>
-                                <w:r>
-                                  <w:rPr>
-                                    <w:rFonts w:ascii="Verdana" w:hAnsi="Verdana"/>
-                                    <w:color w:val="FFFFFF" w:themeColor="background1"/>
-                                    <w:sz w:val="56"/>
-                                    <w:szCs w:val="56"/>
-                                  </w:rPr>
-                                  <w:t xml:space="preserve"> </w:t>
-                                </w:r>
-                                <w:proofErr w:type="spellStart"/>
-                                <w:r>
-                                  <w:rPr>
-                                    <w:rFonts w:ascii="Verdana" w:hAnsi="Verdana"/>
-                                    <w:color w:val="FFFFFF" w:themeColor="background1"/>
-                                    <w:sz w:val="56"/>
-                                    <w:szCs w:val="56"/>
-                                  </w:rPr>
-                                  <w:t>Ivan</w:t>
-                                </w:r>
-                                <w:proofErr w:type="spellEnd"/>
-                                <w:r>
-                                  <w:rPr>
-                                    <w:rFonts w:ascii="Verdana" w:hAnsi="Verdana"/>
-                                    <w:color w:val="FFFFFF" w:themeColor="background1"/>
-                                    <w:sz w:val="56"/>
-                                    <w:szCs w:val="56"/>
-                                  </w:rPr>
-                                  <w:t xml:space="preserve"> Villar</w:t>
+                                  <w:t>Zoel Ivan Villar</w:t>
                                 </w:r>
                               </w:p>
                             </w:txbxContent>
@@ -1413,7 +1342,6 @@
                               <w:szCs w:val="56"/>
                             </w:rPr>
                           </w:pPr>
-                          <w:proofErr w:type="spellStart"/>
                           <w:r>
                             <w:rPr>
                               <w:rFonts w:ascii="Verdana" w:hAnsi="Verdana"/>
@@ -1421,37 +1349,7 @@
                               <w:sz w:val="56"/>
                               <w:szCs w:val="56"/>
                             </w:rPr>
-                            <w:t>Zoel</w:t>
-                          </w:r>
-                          <w:proofErr w:type="spellEnd"/>
-                          <w:r>
-                            <w:rPr>
-                              <w:rFonts w:ascii="Verdana" w:hAnsi="Verdana"/>
-                              <w:color w:val="FFFFFF" w:themeColor="background1"/>
-                              <w:sz w:val="56"/>
-                              <w:szCs w:val="56"/>
-                            </w:rPr>
-                            <w:t xml:space="preserve"> </w:t>
-                          </w:r>
-                          <w:proofErr w:type="spellStart"/>
-                          <w:r>
-                            <w:rPr>
-                              <w:rFonts w:ascii="Verdana" w:hAnsi="Verdana"/>
-                              <w:color w:val="FFFFFF" w:themeColor="background1"/>
-                              <w:sz w:val="56"/>
-                              <w:szCs w:val="56"/>
-                            </w:rPr>
-                            <w:t>Ivan</w:t>
-                          </w:r>
-                          <w:proofErr w:type="spellEnd"/>
-                          <w:r>
-                            <w:rPr>
-                              <w:rFonts w:ascii="Verdana" w:hAnsi="Verdana"/>
-                              <w:color w:val="FFFFFF" w:themeColor="background1"/>
-                              <w:sz w:val="56"/>
-                              <w:szCs w:val="56"/>
-                            </w:rPr>
-                            <w:t xml:space="preserve"> Villar</w:t>
+                            <w:t>Zoel Ivan Villar</w:t>
                           </w:r>
                         </w:p>
                       </w:txbxContent>
@@ -4929,21 +4827,7 @@
                 <w:rStyle w:val="Hipervnculo"/>
                 <w:noProof/>
               </w:rPr>
-              <w:t xml:space="preserve">Auditar bitácora </w:t>
-            </w:r>
-            <w:r>
-              <w:rPr>
-                <w:rStyle w:val="Hipervnculo"/>
-                <w:noProof/>
-              </w:rPr>
-              <w:t>d</w:t>
-            </w:r>
-            <w:r>
-              <w:rPr>
-                <w:rStyle w:val="Hipervnculo"/>
-                <w:noProof/>
-              </w:rPr>
-              <w:t>e Cambios – Dimension Externa</w:t>
+              <w:t>Auditar bitácora de Cambios – Dimension Externa</w:t>
             </w:r>
             <w:r>
               <w:rPr>
@@ -5016,21 +4900,7 @@
                 <w:rStyle w:val="Hipervnculo"/>
                 <w:noProof/>
               </w:rPr>
-              <w:t>T07 GESTION DE R</w:t>
-            </w:r>
-            <w:r>
-              <w:rPr>
-                <w:rStyle w:val="Hipervnculo"/>
-                <w:noProof/>
-              </w:rPr>
-              <w:t>E</w:t>
-            </w:r>
-            <w:r>
-              <w:rPr>
-                <w:rStyle w:val="Hipervnculo"/>
-                <w:noProof/>
-              </w:rPr>
-              <w:t>SPALDOS</w:t>
+              <w:t>T07 GESTION DE RESPALDOS</w:t>
             </w:r>
             <w:r>
               <w:rPr>
@@ -8492,10 +8362,10 @@
           <w:sz w:val="24"/>
         </w:rPr>
         <w:drawing>
-          <wp:inline distT="0" distB="0" distL="0" distR="0" wp14:anchorId="3DE9D7EA" wp14:editId="76814D67">
-            <wp:extent cx="5760085" cy="2347595"/>
-            <wp:effectExtent l="0" t="0" r="0" b="0"/>
-            <wp:docPr id="1358462433" name="Imagen 5"/>
+          <wp:inline distT="0" distB="0" distL="0" distR="0" wp14:anchorId="53B469CF" wp14:editId="5283F04B">
+            <wp:extent cx="5760085" cy="3597275"/>
+            <wp:effectExtent l="0" t="0" r="0" b="3175"/>
+            <wp:docPr id="726996454" name="Imagen 2"/>
             <wp:cNvGraphicFramePr>
               <a:graphicFrameLocks xmlns:a="http://schemas.openxmlformats.org/drawingml/2006/main" noChangeAspect="1"/>
             </wp:cNvGraphicFramePr>
@@ -8503,13 +8373,13 @@
               <a:graphicData uri="http://schemas.openxmlformats.org/drawingml/2006/picture">
                 <pic:pic xmlns:pic="http://schemas.openxmlformats.org/drawingml/2006/picture">
                   <pic:nvPicPr>
-                    <pic:cNvPr id="0" name="Picture 6"/>
+                    <pic:cNvPr id="0" name="Picture 3"/>
                     <pic:cNvPicPr>
                       <a:picLocks noChangeAspect="1" noChangeArrowheads="1"/>
                     </pic:cNvPicPr>
                   </pic:nvPicPr>
                   <pic:blipFill>
-                    <a:blip r:embed="rId15">
+                    <a:blip r:embed="rId15" cstate="print">
                       <a:extLst>
                         <a:ext uri="{28A0092B-C50C-407E-A947-70E740481C1C}">
                           <a14:useLocalDpi xmlns:a14="http://schemas.microsoft.com/office/drawing/2010/main" val="0"/>
@@ -8524,7 +8394,7 @@
                   <pic:spPr bwMode="auto">
                     <a:xfrm>
                       <a:off x="0" y="0"/>
-                      <a:ext cx="5760085" cy="2347595"/>
+                      <a:ext cx="5760085" cy="3597275"/>
                     </a:xfrm>
                     <a:prstGeom prst="rect">
                       <a:avLst/>
@@ -8593,6 +8463,7 @@
           <w:color w:val="1F4D78"/>
           <w:sz w:val="24"/>
         </w:rPr>
+        <w:lastRenderedPageBreak/>
         <w:drawing>
           <wp:inline distT="0" distB="0" distL="0" distR="0" wp14:anchorId="0107A719" wp14:editId="2751D289">
             <wp:extent cx="5534025" cy="3427423"/>
@@ -8651,6 +8522,7 @@
         <w:rPr>
           <w:color w:val="1F4D78"/>
           <w:sz w:val="24"/>
+          <w:u w:val="single"/>
         </w:rPr>
       </w:pPr>
     </w:p>
@@ -8660,6 +8532,7 @@
       </w:pPr>
       <w:bookmarkStart w:id="12" w:name="_Toc151892991"/>
       <w:r>
+        <w:lastRenderedPageBreak/>
         <w:t>G06.</w:t>
       </w:r>
       <w:r>
@@ -8684,10 +8557,10 @@
           <w:noProof/>
         </w:rPr>
         <w:drawing>
-          <wp:inline distT="0" distB="0" distL="0" distR="0" wp14:anchorId="65A516C9" wp14:editId="3696D48F">
-            <wp:extent cx="5760085" cy="5607685"/>
+          <wp:inline distT="0" distB="0" distL="0" distR="0" wp14:anchorId="58EF010C" wp14:editId="13F89415">
+            <wp:extent cx="5760085" cy="5699125"/>
             <wp:effectExtent l="0" t="0" r="0" b="0"/>
-            <wp:docPr id="1095269978" name="Imagen 7"/>
+            <wp:docPr id="1580815732" name="Imagen 3"/>
             <wp:cNvGraphicFramePr>
               <a:graphicFrameLocks xmlns:a="http://schemas.openxmlformats.org/drawingml/2006/main" noChangeAspect="1"/>
             </wp:cNvGraphicFramePr>
@@ -8695,7 +8568,7 @@
               <a:graphicData uri="http://schemas.openxmlformats.org/drawingml/2006/picture">
                 <pic:pic xmlns:pic="http://schemas.openxmlformats.org/drawingml/2006/picture">
                   <pic:nvPicPr>
-                    <pic:cNvPr id="0" name="Picture 8"/>
+                    <pic:cNvPr id="0" name="Picture 4"/>
                     <pic:cNvPicPr>
                       <a:picLocks noChangeAspect="1" noChangeArrowheads="1"/>
                     </pic:cNvPicPr>
@@ -8716,7 +8589,7 @@
                   <pic:spPr bwMode="auto">
                     <a:xfrm>
                       <a:off x="0" y="0"/>
-                      <a:ext cx="5760085" cy="5607685"/>
+                      <a:ext cx="5760085" cy="5699125"/>
                     </a:xfrm>
                     <a:prstGeom prst="rect">
                       <a:avLst/>
@@ -8762,10 +8635,10 @@
           <w:noProof/>
         </w:rPr>
         <w:drawing>
-          <wp:inline distT="0" distB="0" distL="0" distR="0" wp14:anchorId="3AFD1A04" wp14:editId="6F6D4A69">
-            <wp:extent cx="5760085" cy="2390140"/>
+          <wp:inline distT="0" distB="0" distL="0" distR="0" wp14:anchorId="6859883A" wp14:editId="4255AC9D">
+            <wp:extent cx="5760085" cy="4191000"/>
             <wp:effectExtent l="0" t="0" r="0" b="0"/>
-            <wp:docPr id="1381370346" name="Imagen 8" descr="Diagrama&#10;&#10;Descripción generada automáticamente"/>
+            <wp:docPr id="9771693" name="Imagen 1" descr="Diagrama, Esquemático&#10;&#10;Descripción generada automáticamente"/>
             <wp:cNvGraphicFramePr>
               <a:graphicFrameLocks xmlns:a="http://schemas.openxmlformats.org/drawingml/2006/main" noChangeAspect="1"/>
             </wp:cNvGraphicFramePr>
@@ -8773,7 +8646,7 @@
               <a:graphicData uri="http://schemas.openxmlformats.org/drawingml/2006/picture">
                 <pic:pic xmlns:pic="http://schemas.openxmlformats.org/drawingml/2006/picture">
                   <pic:nvPicPr>
-                    <pic:cNvPr id="1381370346" name="Imagen 8" descr="Diagrama&#10;&#10;Descripción generada automáticamente"/>
+                    <pic:cNvPr id="9771693" name="Imagen 1" descr="Diagrama, Esquemático&#10;&#10;Descripción generada automáticamente"/>
                     <pic:cNvPicPr>
                       <a:picLocks noChangeAspect="1" noChangeArrowheads="1"/>
                     </pic:cNvPicPr>
@@ -8794,7 +8667,7 @@
                   <pic:spPr bwMode="auto">
                     <a:xfrm>
                       <a:off x="0" y="0"/>
-                      <a:ext cx="5760085" cy="2390140"/>
+                      <a:ext cx="5760085" cy="4191000"/>
                     </a:xfrm>
                     <a:prstGeom prst="rect">
                       <a:avLst/>
@@ -13829,15 +13702,15 @@
           <w:lang w:val="es-MX"/>
         </w:rPr>
       </w:pPr>
-      <w:bookmarkStart w:id="17" w:name="_Hlk149566084"/>
-      <w:bookmarkStart w:id="18" w:name="_Toc151892996"/>
+      <w:bookmarkStart w:id="17" w:name="_Toc151892996"/>
+      <w:bookmarkStart w:id="18" w:name="_Hlk149566084"/>
       <w:r>
         <w:rPr>
           <w:lang w:val="es-MX"/>
         </w:rPr>
         <w:t>RFN2 – gestión de compras:</w:t>
       </w:r>
-      <w:bookmarkEnd w:id="18"/>
+      <w:bookmarkEnd w:id="17"/>
     </w:p>
     <w:p>
       <w:pPr>
@@ -19927,7 +19800,7 @@
         </w:drawing>
       </w:r>
     </w:p>
-    <w:bookmarkEnd w:id="17"/>
+    <w:bookmarkEnd w:id="18"/>
     <w:p>
       <w:pPr>
         <w:spacing w:after="160" w:line="259" w:lineRule="auto"/>
@@ -55944,16 +55817,6 @@
 </file>
 
 <file path=customXml/item2.xml><?xml version="1.0" encoding="utf-8"?>
-<p:properties xmlns:p="http://schemas.microsoft.com/office/2006/metadata/properties" xmlns:xsi="http://www.w3.org/2001/XMLSchema-instance" xmlns:pc="http://schemas.microsoft.com/office/infopath/2007/PartnerControls">
-  <documentManagement/>
-</p:properties>
-</file>
-
-<file path=customXml/item3.xml><?xml version="1.0" encoding="utf-8"?>
-<b:Sources xmlns:b="http://schemas.openxmlformats.org/officeDocument/2006/bibliography" xmlns="http://schemas.openxmlformats.org/officeDocument/2006/bibliography" SelectedStyle="\APASixthEditionOfficeOnline.xsl" StyleName="APA" Version="6"/>
-</file>
-
-<file path=customXml/item4.xml><?xml version="1.0" encoding="utf-8"?>
 <ct:contentTypeSchema xmlns:ct="http://schemas.microsoft.com/office/2006/metadata/contentType" xmlns:ma="http://schemas.microsoft.com/office/2006/metadata/properties/metaAttributes" ct:_="" ma:_="" ma:contentTypeName="Document" ma:contentTypeID="0x0101005B3C8BEECB549A47B91491AF0521BE0D" ma:contentTypeVersion="5" ma:contentTypeDescription="Create a new document." ma:contentTypeScope="" ma:versionID="cde6048b06c59cf3e1990cd0685ad899">
   <xsd:schema xmlns:xsd="http://www.w3.org/2001/XMLSchema" xmlns:xs="http://www.w3.org/2001/XMLSchema" xmlns:p="http://schemas.microsoft.com/office/2006/metadata/properties" xmlns:ns3="f9383dc1-9d95-4af0-b70e-7f34577e96c9" targetNamespace="http://schemas.microsoft.com/office/2006/metadata/properties" ma:root="true" ma:fieldsID="4c884ee29544a4e4f2591b01ca937754" ns3:_="">
     <xsd:import namespace="f9383dc1-9d95-4af0-b70e-7f34577e96c9"/>
@@ -56105,6 +55968,16 @@
 </ct:contentTypeSchema>
 </file>
 
+<file path=customXml/item3.xml><?xml version="1.0" encoding="utf-8"?>
+<p:properties xmlns:p="http://schemas.microsoft.com/office/2006/metadata/properties" xmlns:xsi="http://www.w3.org/2001/XMLSchema-instance" xmlns:pc="http://schemas.microsoft.com/office/infopath/2007/PartnerControls">
+  <documentManagement/>
+</p:properties>
+</file>
+
+<file path=customXml/item4.xml><?xml version="1.0" encoding="utf-8"?>
+<b:Sources xmlns:b="http://schemas.openxmlformats.org/officeDocument/2006/bibliography" xmlns="http://schemas.openxmlformats.org/officeDocument/2006/bibliography" SelectedStyle="\APASixthEditionOfficeOnline.xsl" StyleName="APA" Version="6"/>
+</file>
+
 <file path=customXml/itemProps1.xml><?xml version="1.0" encoding="utf-8"?>
 <ds:datastoreItem xmlns:ds="http://schemas.openxmlformats.org/officeDocument/2006/customXml" ds:itemID="{38240272-D8AE-40EA-811D-89C5B8EEB41C}">
   <ds:schemaRefs>
@@ -56114,23 +55987,6 @@
 </file>
 
 <file path=customXml/itemProps2.xml><?xml version="1.0" encoding="utf-8"?>
-<ds:datastoreItem xmlns:ds="http://schemas.openxmlformats.org/officeDocument/2006/customXml" ds:itemID="{6CD87B54-9BA0-4F20-8356-E8DB40C86BFD}">
-  <ds:schemaRefs>
-    <ds:schemaRef ds:uri="http://schemas.microsoft.com/office/2006/metadata/properties"/>
-    <ds:schemaRef ds:uri="http://schemas.microsoft.com/office/infopath/2007/PartnerControls"/>
-  </ds:schemaRefs>
-</ds:datastoreItem>
-</file>
-
-<file path=customXml/itemProps3.xml><?xml version="1.0" encoding="utf-8"?>
-<ds:datastoreItem xmlns:ds="http://schemas.openxmlformats.org/officeDocument/2006/customXml" ds:itemID="{0497DCD3-FC66-497C-9B6F-36B0F4DB4A1C}">
-  <ds:schemaRefs>
-    <ds:schemaRef ds:uri="http://schemas.openxmlformats.org/officeDocument/2006/bibliography"/>
-  </ds:schemaRefs>
-</ds:datastoreItem>
-</file>
-
-<file path=customXml/itemProps4.xml><?xml version="1.0" encoding="utf-8"?>
 <ds:datastoreItem xmlns:ds="http://schemas.openxmlformats.org/officeDocument/2006/customXml" ds:itemID="{A18C2EE7-6C4A-4E21-BB93-594BBFD321AF}">
   <ds:schemaRefs>
     <ds:schemaRef ds:uri="http://schemas.microsoft.com/office/2006/metadata/contentType"/>
@@ -56146,4 +56002,21 @@
     <ds:schemaRef ds:uri="http://schemas.microsoft.com/internal/obd"/>
   </ds:schemaRefs>
 </ds:datastoreItem>
+</file>
+
+<file path=customXml/itemProps3.xml><?xml version="1.0" encoding="utf-8"?>
+<ds:datastoreItem xmlns:ds="http://schemas.openxmlformats.org/officeDocument/2006/customXml" ds:itemID="{6CD87B54-9BA0-4F20-8356-E8DB40C86BFD}">
+  <ds:schemaRefs>
+    <ds:schemaRef ds:uri="http://schemas.microsoft.com/office/2006/metadata/properties"/>
+    <ds:schemaRef ds:uri="http://schemas.microsoft.com/office/infopath/2007/PartnerControls"/>
+  </ds:schemaRefs>
+</ds:datastoreItem>
+</file>
+
+<file path=customXml/itemProps4.xml><?xml version="1.0" encoding="utf-8"?>
+<ds:datastoreItem xmlns:ds="http://schemas.openxmlformats.org/officeDocument/2006/customXml" ds:itemID="{0497DCD3-FC66-497C-9B6F-36B0F4DB4A1C}">
+  <ds:schemaRefs>
+    <ds:schemaRef ds:uri="http://schemas.openxmlformats.org/officeDocument/2006/bibliography"/>
+  </ds:schemaRefs>
+</ds:datastoreItem>
 </file>
</xml_diff>